<commit_message>
Remake the docx and commit a PDF for better view.
</commit_message>
<xml_diff>
--- a/Assignment5.docx
+++ b/Assignment5.docx
@@ -900,13 +900,7 @@
         <w:spacing w:line="480" w:lineRule="auto"/>
       </w:pPr>
       <w:r>
-        <w:t xml:space="preserve">The best case occurs when the pivot element selected at each level splits the subarrays into two </w:t>
-      </w:r>
-      <w:r>
-        <w:t>almost equal-sized subarrays</w:t>
-      </w:r>
-      <w:r>
-        <w:t xml:space="preserve"> creating one size </w:t>
+        <w:t xml:space="preserve">The best case occurs when the pivot element selected at each level splits the subarrays into two almost equal-sized subarrays creating one size </w:t>
       </w:r>
       <m:oMath>
         <m:r>
@@ -975,19 +969,7 @@
           <w:rPr>
             <w:rFonts w:ascii="Cambria Math" w:hAnsi="Cambria Math"/>
           </w:rPr>
-          <m:t>/ 2]</m:t>
-        </m:r>
-        <m:r>
-          <w:rPr>
-            <w:rFonts w:ascii="Cambria Math" w:hAnsi="Cambria Math"/>
-          </w:rPr>
-          <m:t>-1</m:t>
-        </m:r>
-        <m:r>
-          <w:rPr>
-            <w:rFonts w:ascii="Cambria Math" w:hAnsi="Cambria Math"/>
-          </w:rPr>
-          <m:t xml:space="preserve"> ≤n / 2</m:t>
+          <m:t>/ 2]-1 ≤n / 2</m:t>
         </m:r>
       </m:oMath>
       <w:r>
@@ -1051,13 +1033,7 @@
         </m:r>
       </m:oMath>
       <w:r>
-        <w:t xml:space="preserve"> </w:t>
-      </w:r>
-      <w:r>
-        <w:t>elements once.</w:t>
-      </w:r>
-      <w:r>
-        <w:t xml:space="preserve"> Creating the relation recurrence:</w:t>
+        <w:t xml:space="preserve"> elements once. Creating the relation recurrence:</w:t>
       </w:r>
     </w:p>
     <w:p>
@@ -1214,13 +1190,7 @@
           <w:rPr>
             <w:rFonts w:ascii="Cambria Math" w:hAnsi="Cambria Math"/>
           </w:rPr>
-          <m:t>(</m:t>
-        </m:r>
-        <m:r>
-          <w:rPr>
-            <w:rFonts w:ascii="Cambria Math" w:hAnsi="Cambria Math"/>
-          </w:rPr>
-          <m:t>n</m:t>
+          <m:t>(n</m:t>
         </m:r>
         <m:func>
           <m:funcPr>
@@ -1682,10 +1652,7 @@
         <w:spacing w:line="480" w:lineRule="auto"/>
       </w:pPr>
       <w:r>
-        <w:t xml:space="preserve">The worst-case behavior occurs when the pivot selection is poor. This causes it to partition </w:t>
-      </w:r>
-      <w:r>
-        <w:t xml:space="preserve">one subproblem with </w:t>
+        <w:t xml:space="preserve">The worst-case behavior occurs when the pivot selection is poor. This causes it to partition one subproblem with </w:t>
       </w:r>
       <m:oMath>
         <m:r>
@@ -1696,17 +1663,11 @@
         </m:r>
       </m:oMath>
       <w:r>
-        <w:t xml:space="preserve"> </w:t>
-      </w:r>
-      <w:r>
-        <w:t xml:space="preserve">elements and one with 0 </w:t>
+        <w:t xml:space="preserve"> elements and one with 0 </w:t>
       </w:r>
       <w:proofErr w:type="gramStart"/>
       <w:r>
-        <w:t>elements.</w:t>
-      </w:r>
-      <w:r>
-        <w:t>(</w:t>
+        <w:t>elements.(</w:t>
       </w:r>
       <w:proofErr w:type="gramEnd"/>
       <w:r>
@@ -1882,10 +1843,7 @@
         </m:d>
       </m:oMath>
       <w:r>
-        <w:t>.</w:t>
-      </w:r>
-      <w:r>
-        <w:t>(</w:t>
+        <w:t>.(</w:t>
       </w:r>
       <w:r>
         <w:rPr>
@@ -2087,13 +2045,7 @@
         <w:rPr>
           <w:rFonts w:eastAsiaTheme="minorEastAsia"/>
         </w:rPr>
-        <w:t xml:space="preserve">. However, if the pivot selection is consistently poor such as smallest or largest element in the array this could lead to a partition of extremely unbalanced subarrays, thus making it into the worst-case and </w:t>
-      </w:r>
-      <w:r>
-        <w:rPr>
-          <w:rFonts w:eastAsiaTheme="minorEastAsia"/>
-        </w:rPr>
-        <w:t xml:space="preserve">deteriorating </w:t>
+        <w:t xml:space="preserve">. However, if the pivot selection is consistently poor such as smallest or largest element in the array this could lead to a partition of extremely unbalanced subarrays, thus making it into the worst-case and deteriorating </w:t>
       </w:r>
       <w:proofErr w:type="gramStart"/>
       <w:r>
@@ -2914,13 +2866,7 @@
           <w:rPr>
             <w:rFonts w:ascii="Cambria Math" w:hAnsi="Cambria Math"/>
           </w:rPr>
-          <m:t>O(n log n)</m:t>
-        </m:r>
-        <m:r>
-          <w:rPr>
-            <w:rFonts w:ascii="Cambria Math" w:hAnsi="Cambria Math"/>
-          </w:rPr>
-          <m:t xml:space="preserve"> </m:t>
+          <m:t xml:space="preserve">O(n log n) </m:t>
         </m:r>
       </m:oMath>
       <w:r>
@@ -4865,6 +4811,7 @@
   <w:style w:type="character" w:default="1" w:styleId="DefaultParagraphFont">
     <w:name w:val="Default Paragraph Font"/>
     <w:uiPriority w:val="1"/>
+    <w:semiHidden/>
     <w:unhideWhenUsed/>
   </w:style>
   <w:style w:type="table" w:default="1" w:styleId="TableNormal">

</xml_diff>